<commit_message>
Added Color Coded Sheet of Specs
</commit_message>
<xml_diff>
--- a/Word Files/10 QT FOOD MIXER_Globe_SP10.docx
+++ b/Word Files/10 QT FOOD MIXER_Globe_SP10.docx
@@ -66,9 +66,8 @@
         <w:t>120V/1PH, 5.0A</w:t>
       </w:r>
       <w:r/>
-      <w:r>
-        <w:br/>
-      </w:r>
+    </w:p>
+    <w:p>
       <w:r>
         <w:br/>
       </w:r>

</xml_diff>